<commit_message>
vertex and fragment shader
</commit_message>
<xml_diff>
--- a/book/Computer Graphics Programming in OpenGL with Java.docx
+++ b/book/Computer Graphics Programming in OpenGL with Java.docx
@@ -448,6 +448,525 @@
     </w:p>
     <w:p>
       <w:pPr>
+        <w:pStyle w:val="ListParagraph"/>
+        <w:ind w:left="426"/>
+      </w:pPr>
+      <w:r>
+        <w:drawing>
+          <wp:inline distT="0" distB="0" distL="0" distR="0" wp14:anchorId="67BCA8EB" wp14:editId="6E35F9B7">
+            <wp:extent cx="2644369" cy="1135478"/>
+            <wp:effectExtent l="0" t="0" r="3810" b="7620"/>
+            <wp:docPr id="377054730" name="Picture 1"/>
+            <wp:cNvGraphicFramePr>
+              <a:graphicFrameLocks xmlns:a="http://schemas.openxmlformats.org/drawingml/2006/main" noChangeAspect="1"/>
+            </wp:cNvGraphicFramePr>
+            <a:graphic xmlns:a="http://schemas.openxmlformats.org/drawingml/2006/main">
+              <a:graphicData uri="http://schemas.openxmlformats.org/drawingml/2006/picture">
+                <pic:pic xmlns:pic="http://schemas.openxmlformats.org/drawingml/2006/picture">
+                  <pic:nvPicPr>
+                    <pic:cNvPr id="377054730" name=""/>
+                    <pic:cNvPicPr/>
+                  </pic:nvPicPr>
+                  <pic:blipFill>
+                    <a:blip r:embed="rId10"/>
+                    <a:stretch>
+                      <a:fillRect/>
+                    </a:stretch>
+                  </pic:blipFill>
+                  <pic:spPr>
+                    <a:xfrm>
+                      <a:off x="0" y="0"/>
+                      <a:ext cx="2644369" cy="1135478"/>
+                    </a:xfrm>
+                    <a:prstGeom prst="rect">
+                      <a:avLst/>
+                    </a:prstGeom>
+                  </pic:spPr>
+                </pic:pic>
+              </a:graphicData>
+            </a:graphic>
+          </wp:inline>
+        </w:drawing>
+      </w:r>
+    </w:p>
+    <w:p>
+      <w:pPr>
+        <w:ind w:left="66"/>
+      </w:pPr>
+      <w:r>
+        <w:drawing>
+          <wp:inline distT="0" distB="0" distL="0" distR="0" wp14:anchorId="5713BBD8" wp14:editId="15D7D41A">
+            <wp:extent cx="5128704" cy="1044030"/>
+            <wp:effectExtent l="0" t="0" r="0" b="3810"/>
+            <wp:docPr id="1592269392" name="Picture 1"/>
+            <wp:cNvGraphicFramePr>
+              <a:graphicFrameLocks xmlns:a="http://schemas.openxmlformats.org/drawingml/2006/main" noChangeAspect="1"/>
+            </wp:cNvGraphicFramePr>
+            <a:graphic xmlns:a="http://schemas.openxmlformats.org/drawingml/2006/main">
+              <a:graphicData uri="http://schemas.openxmlformats.org/drawingml/2006/picture">
+                <pic:pic xmlns:pic="http://schemas.openxmlformats.org/drawingml/2006/picture">
+                  <pic:nvPicPr>
+                    <pic:cNvPr id="1592269392" name=""/>
+                    <pic:cNvPicPr/>
+                  </pic:nvPicPr>
+                  <pic:blipFill>
+                    <a:blip r:embed="rId11"/>
+                    <a:stretch>
+                      <a:fillRect/>
+                    </a:stretch>
+                  </pic:blipFill>
+                  <pic:spPr>
+                    <a:xfrm>
+                      <a:off x="0" y="0"/>
+                      <a:ext cx="5128704" cy="1044030"/>
+                    </a:xfrm>
+                    <a:prstGeom prst="rect">
+                      <a:avLst/>
+                    </a:prstGeom>
+                  </pic:spPr>
+                </pic:pic>
+              </a:graphicData>
+            </a:graphic>
+          </wp:inline>
+        </w:drawing>
+      </w:r>
+    </w:p>
+    <w:p>
+      <w:pPr>
+        <w:ind w:left="66"/>
+      </w:pPr>
+      <w:r>
+        <w:drawing>
+          <wp:inline distT="0" distB="0" distL="0" distR="0" wp14:anchorId="64728980" wp14:editId="2F5AD3BD">
+            <wp:extent cx="2606266" cy="670618"/>
+            <wp:effectExtent l="0" t="0" r="3810" b="0"/>
+            <wp:docPr id="2100349082" name="Picture 1"/>
+            <wp:cNvGraphicFramePr>
+              <a:graphicFrameLocks xmlns:a="http://schemas.openxmlformats.org/drawingml/2006/main" noChangeAspect="1"/>
+            </wp:cNvGraphicFramePr>
+            <a:graphic xmlns:a="http://schemas.openxmlformats.org/drawingml/2006/main">
+              <a:graphicData uri="http://schemas.openxmlformats.org/drawingml/2006/picture">
+                <pic:pic xmlns:pic="http://schemas.openxmlformats.org/drawingml/2006/picture">
+                  <pic:nvPicPr>
+                    <pic:cNvPr id="2100349082" name=""/>
+                    <pic:cNvPicPr/>
+                  </pic:nvPicPr>
+                  <pic:blipFill>
+                    <a:blip r:embed="rId12"/>
+                    <a:stretch>
+                      <a:fillRect/>
+                    </a:stretch>
+                  </pic:blipFill>
+                  <pic:spPr>
+                    <a:xfrm>
+                      <a:off x="0" y="0"/>
+                      <a:ext cx="2606266" cy="670618"/>
+                    </a:xfrm>
+                    <a:prstGeom prst="rect">
+                      <a:avLst/>
+                    </a:prstGeom>
+                  </pic:spPr>
+                </pic:pic>
+              </a:graphicData>
+            </a:graphic>
+          </wp:inline>
+        </w:drawing>
+      </w:r>
+    </w:p>
+    <w:p>
+      <w:pPr>
+        <w:ind w:left="66"/>
+      </w:pPr>
+      <w:r>
+        <w:drawing>
+          <wp:inline distT="0" distB="0" distL="0" distR="0" wp14:anchorId="44F22C83" wp14:editId="5939BB7C">
+            <wp:extent cx="2354784" cy="693480"/>
+            <wp:effectExtent l="0" t="0" r="7620" b="0"/>
+            <wp:docPr id="1649351819" name="Picture 1"/>
+            <wp:cNvGraphicFramePr>
+              <a:graphicFrameLocks xmlns:a="http://schemas.openxmlformats.org/drawingml/2006/main" noChangeAspect="1"/>
+            </wp:cNvGraphicFramePr>
+            <a:graphic xmlns:a="http://schemas.openxmlformats.org/drawingml/2006/main">
+              <a:graphicData uri="http://schemas.openxmlformats.org/drawingml/2006/picture">
+                <pic:pic xmlns:pic="http://schemas.openxmlformats.org/drawingml/2006/picture">
+                  <pic:nvPicPr>
+                    <pic:cNvPr id="1649351819" name=""/>
+                    <pic:cNvPicPr/>
+                  </pic:nvPicPr>
+                  <pic:blipFill>
+                    <a:blip r:embed="rId13"/>
+                    <a:stretch>
+                      <a:fillRect/>
+                    </a:stretch>
+                  </pic:blipFill>
+                  <pic:spPr>
+                    <a:xfrm>
+                      <a:off x="0" y="0"/>
+                      <a:ext cx="2354784" cy="693480"/>
+                    </a:xfrm>
+                    <a:prstGeom prst="rect">
+                      <a:avLst/>
+                    </a:prstGeom>
+                  </pic:spPr>
+                </pic:pic>
+              </a:graphicData>
+            </a:graphic>
+          </wp:inline>
+        </w:drawing>
+      </w:r>
+    </w:p>
+    <w:p>
+      <w:pPr>
+        <w:ind w:left="66"/>
+      </w:pPr>
+      <w:r>
+        <w:lastRenderedPageBreak/>
+        <w:drawing>
+          <wp:inline distT="0" distB="0" distL="0" distR="0" wp14:anchorId="439BF6CE" wp14:editId="347961B7">
+            <wp:extent cx="5006774" cy="4900085"/>
+            <wp:effectExtent l="0" t="0" r="3810" b="0"/>
+            <wp:docPr id="2104618961" name="Picture 1"/>
+            <wp:cNvGraphicFramePr>
+              <a:graphicFrameLocks xmlns:a="http://schemas.openxmlformats.org/drawingml/2006/main" noChangeAspect="1"/>
+            </wp:cNvGraphicFramePr>
+            <a:graphic xmlns:a="http://schemas.openxmlformats.org/drawingml/2006/main">
+              <a:graphicData uri="http://schemas.openxmlformats.org/drawingml/2006/picture">
+                <pic:pic xmlns:pic="http://schemas.openxmlformats.org/drawingml/2006/picture">
+                  <pic:nvPicPr>
+                    <pic:cNvPr id="2104618961" name=""/>
+                    <pic:cNvPicPr/>
+                  </pic:nvPicPr>
+                  <pic:blipFill>
+                    <a:blip r:embed="rId14"/>
+                    <a:stretch>
+                      <a:fillRect/>
+                    </a:stretch>
+                  </pic:blipFill>
+                  <pic:spPr>
+                    <a:xfrm>
+                      <a:off x="0" y="0"/>
+                      <a:ext cx="5006774" cy="4900085"/>
+                    </a:xfrm>
+                    <a:prstGeom prst="rect">
+                      <a:avLst/>
+                    </a:prstGeom>
+                  </pic:spPr>
+                </pic:pic>
+              </a:graphicData>
+            </a:graphic>
+          </wp:inline>
+        </w:drawing>
+      </w:r>
+    </w:p>
+    <w:p>
+      <w:pPr>
+        <w:ind w:left="66"/>
+      </w:pPr>
+      <w:r>
+        <w:t xml:space="preserve">- </w:t>
+      </w:r>
+      <w:proofErr w:type="gramStart"/>
+      <w:r>
+        <w:t>gl.glCreateShader</w:t>
+      </w:r>
+      <w:proofErr w:type="gramEnd"/>
+      <w:r>
+        <w:t>(): giúp tạo loại đối tượng shader (ban đầu là object rỗng) mà mình muốn (</w:t>
+      </w:r>
+      <w:r>
+        <w:t>GL_VERTEX_SHADER</w:t>
+      </w:r>
+      <w:r>
+        <w:t xml:space="preserve"> hoặc </w:t>
+      </w:r>
+      <w:r>
+        <w:t>GL_ FRAGMENT_SHADER</w:t>
+      </w:r>
+      <w:r>
+        <w:t xml:space="preserve">). Hàm trả về ID kiểu int là tham chiếu đến shader đó. </w:t>
+      </w:r>
+    </w:p>
+    <w:p>
+      <w:pPr>
+        <w:ind w:left="66"/>
+      </w:pPr>
+      <w:r>
+        <w:t xml:space="preserve">- </w:t>
+      </w:r>
+      <w:proofErr w:type="gramStart"/>
+      <w:r>
+        <w:t>gl.glShaderSource</w:t>
+      </w:r>
+      <w:proofErr w:type="gramEnd"/>
+      <w:r>
+        <w:t>(): load code GLSL từ mảng chuỗi string vào đối tượng shader rỗng vừa tạo phía trên.</w:t>
+      </w:r>
+    </w:p>
+    <w:p>
+      <w:pPr>
+        <w:ind w:left="66"/>
+      </w:pPr>
+      <w:proofErr w:type="gramStart"/>
+      <w:r>
+        <w:t>glShaderSource(</w:t>
+      </w:r>
+      <w:proofErr w:type="gramEnd"/>
+      <w:r>
+        <w:t>) có 5 tham số:</w:t>
+      </w:r>
+    </w:p>
+    <w:p>
+      <w:pPr>
+        <w:pStyle w:val="ListParagraph"/>
+        <w:numPr>
+          <w:ilvl w:val="0"/>
+          <w:numId w:val="24"/>
+        </w:numPr>
+      </w:pPr>
+      <w:r>
+        <w:t>đối tượng shader mà để lưu trữ shader muốn load lên.</w:t>
+      </w:r>
+    </w:p>
+    <w:p>
+      <w:pPr>
+        <w:pStyle w:val="ListParagraph"/>
+        <w:numPr>
+          <w:ilvl w:val="0"/>
+          <w:numId w:val="24"/>
+        </w:numPr>
+      </w:pPr>
+      <w:r>
+        <w:t>Số lượng strings trong shader source code.</w:t>
+      </w:r>
+    </w:p>
+    <w:p>
+      <w:pPr>
+        <w:pStyle w:val="ListParagraph"/>
+        <w:numPr>
+          <w:ilvl w:val="0"/>
+          <w:numId w:val="24"/>
+        </w:numPr>
+      </w:pPr>
+      <w:r>
+        <w:t>Mảng string chứa source code.</w:t>
+      </w:r>
+    </w:p>
+    <w:p>
+      <w:pPr>
+        <w:ind w:left="66"/>
+      </w:pPr>
+      <w:r>
+        <w:t>Và 2 tham số không dùng tới.</w:t>
+      </w:r>
+    </w:p>
+    <w:p>
+      <w:pPr>
+        <w:ind w:left="66"/>
+      </w:pPr>
+      <w:r>
+        <w:t xml:space="preserve">- </w:t>
+      </w:r>
+      <w:proofErr w:type="gramStart"/>
+      <w:r>
+        <w:t>glCompileShader(</w:t>
+      </w:r>
+      <w:proofErr w:type="gramEnd"/>
+      <w:r>
+        <w:t>): tạo shader.</w:t>
+      </w:r>
+    </w:p>
+    <w:p>
+      <w:pPr>
+        <w:ind w:left="66"/>
+      </w:pPr>
+      <w:r>
+        <w:t xml:space="preserve">- </w:t>
+      </w:r>
+      <w:proofErr w:type="gramStart"/>
+      <w:r>
+        <w:t>glCreateProgram(</w:t>
+      </w:r>
+      <w:proofErr w:type="gramEnd"/>
+      <w:r>
+        <w:t>): tạo chương trình opengl sẽ chứa các shader vừa compile phía trên, hàm trả về id của program.</w:t>
+      </w:r>
+    </w:p>
+    <w:p>
+      <w:pPr>
+        <w:ind w:left="66"/>
+      </w:pPr>
+      <w:r>
+        <w:lastRenderedPageBreak/>
+        <w:t xml:space="preserve">- </w:t>
+      </w:r>
+      <w:proofErr w:type="gramStart"/>
+      <w:r>
+        <w:t>glAttachShader(</w:t>
+      </w:r>
+      <w:proofErr w:type="gramEnd"/>
+      <w:r>
+        <w:t>): sẽ gán các shader vào program vừa tạo.</w:t>
+      </w:r>
+    </w:p>
+    <w:p>
+      <w:pPr>
+        <w:ind w:left="66"/>
+      </w:pPr>
+      <w:r>
+        <w:t xml:space="preserve">- </w:t>
+      </w:r>
+      <w:proofErr w:type="gramStart"/>
+      <w:r>
+        <w:t>glLinkProgram(</w:t>
+      </w:r>
+      <w:proofErr w:type="gramEnd"/>
+      <w:r>
+        <w:t>): yêu cầu glsl đảm bảo tương thích.</w:t>
+      </w:r>
+    </w:p>
+    <w:p>
+      <w:pPr>
+        <w:ind w:left="66"/>
+      </w:pPr>
+      <w:r>
+        <w:t xml:space="preserve">- Sau khi </w:t>
+      </w:r>
+      <w:proofErr w:type="gramStart"/>
+      <w:r>
+        <w:t>init(</w:t>
+      </w:r>
+      <w:proofErr w:type="gramEnd"/>
+      <w:r>
+        <w:t>) hoàn thành thì display() được gọi 1 cách tự động.</w:t>
+      </w:r>
+    </w:p>
+    <w:p>
+      <w:pPr>
+        <w:ind w:left="66"/>
+      </w:pPr>
+      <w:r>
+        <w:t xml:space="preserve">- </w:t>
+      </w:r>
+      <w:proofErr w:type="gramStart"/>
+      <w:r>
+        <w:t>glUseProgram(</w:t>
+      </w:r>
+      <w:proofErr w:type="gramEnd"/>
+      <w:r>
+        <w:t>): sẽ load program chứa 2 shader đã tạo vào OpenGL pipeline stages (vào GPU), glUseProgram() không chạy shader mà chỉ load vào trong gpu.</w:t>
+      </w:r>
+    </w:p>
+    <w:p>
+      <w:pPr>
+        <w:ind w:left="66"/>
+      </w:pPr>
+      <w:r>
+        <w:t xml:space="preserve">- </w:t>
+      </w:r>
+      <w:r>
+        <w:t>Tìm hiểu và vertex shader:</w:t>
+      </w:r>
+    </w:p>
+    <w:p>
+      <w:pPr>
+        <w:ind w:left="66"/>
+      </w:pPr>
+      <w:r>
+        <w:drawing>
+          <wp:inline distT="0" distB="0" distL="0" distR="0" wp14:anchorId="4BE1F702" wp14:editId="13166A48">
+            <wp:extent cx="2812024" cy="792549"/>
+            <wp:effectExtent l="0" t="0" r="7620" b="7620"/>
+            <wp:docPr id="905322554" name="Picture 1"/>
+            <wp:cNvGraphicFramePr>
+              <a:graphicFrameLocks xmlns:a="http://schemas.openxmlformats.org/drawingml/2006/main" noChangeAspect="1"/>
+            </wp:cNvGraphicFramePr>
+            <a:graphic xmlns:a="http://schemas.openxmlformats.org/drawingml/2006/main">
+              <a:graphicData uri="http://schemas.openxmlformats.org/drawingml/2006/picture">
+                <pic:pic xmlns:pic="http://schemas.openxmlformats.org/drawingml/2006/picture">
+                  <pic:nvPicPr>
+                    <pic:cNvPr id="905322554" name=""/>
+                    <pic:cNvPicPr/>
+                  </pic:nvPicPr>
+                  <pic:blipFill>
+                    <a:blip r:embed="rId15"/>
+                    <a:stretch>
+                      <a:fillRect/>
+                    </a:stretch>
+                  </pic:blipFill>
+                  <pic:spPr>
+                    <a:xfrm>
+                      <a:off x="0" y="0"/>
+                      <a:ext cx="2812024" cy="792549"/>
+                    </a:xfrm>
+                    <a:prstGeom prst="rect">
+                      <a:avLst/>
+                    </a:prstGeom>
+                  </pic:spPr>
+                </pic:pic>
+              </a:graphicData>
+            </a:graphic>
+          </wp:inline>
+        </w:drawing>
+      </w:r>
+    </w:p>
+    <w:p>
+      <w:pPr>
+        <w:ind w:left="66"/>
+      </w:pPr>
+      <w:r>
+        <w:t>- dòng đầu tiền chỉ ra version của OpenGL.</w:t>
+      </w:r>
+    </w:p>
+    <w:p>
+      <w:pPr>
+        <w:ind w:left="66"/>
+      </w:pPr>
+      <w:r>
+        <w:t>- dòng tiếp theo là hàm main.</w:t>
+      </w:r>
+    </w:p>
+    <w:p>
+      <w:pPr>
+        <w:ind w:left="66"/>
+      </w:pPr>
+      <w:r>
+        <w:t>- Mục đích của vertex shader là gửi 1 vecto xuống pipeline.</w:t>
+      </w:r>
+    </w:p>
+    <w:p>
+      <w:pPr>
+        <w:ind w:left="66"/>
+      </w:pPr>
+      <w:r>
+        <w:t>- biến gl_Position được sử dụng để set vị trí tọa độ điểm của vecto trong không gian 3D và nó được gửi vào stage kế tiếp của pipeline.</w:t>
+      </w:r>
+    </w:p>
+    <w:p>
+      <w:pPr>
+        <w:ind w:left="66"/>
+      </w:pPr>
+      <w:r>
+        <w:t>- vec4 sử dụng giữ 1 4-tuple, phù hợp cho tọa độ điểm.</w:t>
+      </w:r>
+    </w:p>
+    <w:p>
+      <w:pPr>
+        <w:ind w:left="66"/>
+      </w:pPr>
+      <w:r>
+        <w:t>- Mục đích của fragmen shader là thiết lập màu RGB cho pixel sẽ hiển thị, vec4 3 giá trị đầu là giá trị rgb và cuối là opacity.</w:t>
+      </w:r>
+    </w:p>
+    <w:p>
+      <w:pPr>
+        <w:ind w:left="66"/>
+      </w:pPr>
+      <w:r>
+        <w:t xml:space="preserve">- keyword “out” chỉ là biến sẽ là 1 output. </w:t>
+      </w:r>
+    </w:p>
+    <w:p>
+      <w:pPr>
         <w:pStyle w:val="Heading3"/>
       </w:pPr>
       <w:r>
@@ -496,7 +1015,7 @@
                     <pic:cNvPicPr/>
                   </pic:nvPicPr>
                   <pic:blipFill>
-                    <a:blip r:embed="rId10"/>
+                    <a:blip r:embed="rId16"/>
                     <a:stretch>
                       <a:fillRect/>
                     </a:stretch>
@@ -522,6 +1041,7 @@
         <w:pStyle w:val="Heading3"/>
       </w:pPr>
       <w:r>
+        <w:lastRenderedPageBreak/>
         <w:t xml:space="preserve">2.1.4. </w:t>
       </w:r>
       <w:r>
@@ -564,7 +1084,7 @@
                     <pic:cNvPicPr/>
                   </pic:nvPicPr>
                   <pic:blipFill>
-                    <a:blip r:embed="rId11"/>
+                    <a:blip r:embed="rId17"/>
                     <a:stretch>
                       <a:fillRect/>
                     </a:stretch>
@@ -590,66 +1110,77 @@
         <w:pStyle w:val="Heading3"/>
       </w:pPr>
       <w:r>
+        <w:t xml:space="preserve">2.1.5. </w:t>
+      </w:r>
+      <w:r>
+        <w:t>Rasterization</w:t>
+      </w:r>
+    </w:p>
+    <w:p>
+      <w:pPr>
+        <w:ind w:left="66"/>
+      </w:pPr>
+      <w:r>
+        <w:t>L</w:t>
+      </w:r>
+      <w:r>
+        <w:t>à quá trình chuyển đổi các đối tượng hình học (như điểm, đường thẳng, tam giác) trong không gian 3D thành các điểm ảnh (pixel) trên màn hình 2D để hiển thị hình ảnh. Đây là một bước quan trọng trong pipeline đồ họa của GPU, giúp biến đổi các mô hình 3D thành hình ảnh 2D mà chúng ta có thể nhìn thấy trên màn hình.</w:t>
+      </w:r>
+    </w:p>
+    <w:p>
+      <w:pPr>
+        <w:pStyle w:val="Heading3"/>
+      </w:pPr>
+      <w:r>
+        <w:t xml:space="preserve">2.1.6 </w:t>
+      </w:r>
+      <w:r>
+        <w:t>Fragment Shader</w:t>
+      </w:r>
+    </w:p>
+    <w:p>
+      <w:pPr>
+        <w:ind w:left="66"/>
+      </w:pPr>
+      <w:r>
+        <w:t>L</w:t>
+      </w:r>
+      <w:r>
+        <w:t>à một giai đoạn trong pipeline đồ họa của GPU, chịu trách nhiệm xử lý các "fragment" (phân đoạn) để xác định màu sắc cuối cùng của từng pixel trên màn hình. Fragment Shader thực hiện các tính toán để xác định giá trị màu, độ trong suốt, và các thuộc tính khác của mỗi fragment dựa trên các thông tin từ giai đoạn rasterization, như tọa độ, màu sắc, và ánh sáng.</w:t>
+      </w:r>
+    </w:p>
+    <w:p>
+      <w:pPr>
+        <w:pStyle w:val="Heading3"/>
+      </w:pPr>
+      <w:r>
+        <w:t xml:space="preserve">2.1.7 </w:t>
+      </w:r>
+      <w:r>
+        <w:t>Pixel Operations</w:t>
+      </w:r>
+    </w:p>
+    <w:p>
+      <w:pPr>
+        <w:ind w:left="66"/>
+      </w:pPr>
+      <w:r>
+        <w:t>L</w:t>
+      </w:r>
+      <w:r>
+        <w:t>à các thao tác được thực hiện trên các pixel hoặc fragment (phân đoạn) trong quá trình hiển thị đồ họa. Đây là các bước xử lý sau khi các pixel đã được tính toán bởi Fragment Shader nhưng trước khi ghi vào bộ đệm khung (framebuffer) để hiển thị lên màn hình. Các thao tác này bao gồm một loạt các kiểm tra và thay đổi để xác định xem và làm thế nào các pixel sẽ được lưu trữ trong bộ đệm khung.</w:t>
+      </w:r>
+    </w:p>
+    <w:p>
+      <w:pPr>
+        <w:pStyle w:val="Heading2"/>
+      </w:pPr>
+      <w:r>
         <w:lastRenderedPageBreak/>
-        <w:t xml:space="preserve">2.1.5. </w:t>
-      </w:r>
-      <w:r>
-        <w:t>Rasterization</w:t>
-      </w:r>
-    </w:p>
-    <w:p>
-      <w:pPr>
-        <w:ind w:left="66"/>
-      </w:pPr>
-      <w:r>
-        <w:t>L</w:t>
-      </w:r>
-      <w:r>
-        <w:t>à quá trình chuyển đổi các đối tượng hình học (như điểm, đường thẳng, tam giác) trong không gian 3D thành các điểm ảnh (pixel) trên màn hình 2D để hiển thị hình ảnh. Đây là một bước quan trọng trong pipeline đồ họa của GPU, giúp biến đổi các mô hình 3D thành hình ảnh 2D mà chúng ta có thể nhìn thấy trên màn hình.</w:t>
-      </w:r>
-    </w:p>
-    <w:p>
-      <w:pPr>
-        <w:pStyle w:val="Heading3"/>
-      </w:pPr>
-      <w:r>
-        <w:t xml:space="preserve">2.1.6 </w:t>
-      </w:r>
-      <w:r>
-        <w:t>Fragment Shader</w:t>
-      </w:r>
-    </w:p>
-    <w:p>
-      <w:pPr>
-        <w:ind w:left="66"/>
-      </w:pPr>
-      <w:r>
-        <w:t>L</w:t>
-      </w:r>
-      <w:r>
-        <w:t>à một giai đoạn trong pipeline đồ họa của GPU, chịu trách nhiệm xử lý các "fragment" (phân đoạn) để xác định màu sắc cuối cùng của từng pixel trên màn hình. Fragment Shader thực hiện các tính toán để xác định giá trị màu, độ trong suốt, và các thuộc tính khác của mỗi fragment dựa trên các thông tin từ giai đoạn rasterization, như tọa độ, màu sắc, và ánh sáng.</w:t>
-      </w:r>
-    </w:p>
-    <w:p>
-      <w:pPr>
-        <w:pStyle w:val="Heading3"/>
-      </w:pPr>
-      <w:r>
-        <w:t xml:space="preserve">2.1.7 </w:t>
-      </w:r>
-      <w:r>
-        <w:t>Pixel Operations</w:t>
-      </w:r>
-    </w:p>
-    <w:p>
-      <w:pPr>
-        <w:ind w:left="66"/>
-      </w:pPr>
-      <w:r>
-        <w:t>L</w:t>
-      </w:r>
-      <w:r>
-        <w:t>à các thao tác được thực hiện trên các pixel hoặc fragment (phân đoạn) trong quá trình hiển thị đồ họa. Đây là các bước xử lý sau khi các pixel đã được tính toán bởi Fragment Shader nhưng trước khi ghi vào bộ đệm khung (framebuffer) để hiển thị lên màn hình. Các thao tác này bao gồm một loạt các kiểm tra và thay đổi để xác định xem và làm thế nào các pixel sẽ được lưu trữ trong bộ đệm khung.</w:t>
+        <w:t xml:space="preserve">2.2. </w:t>
+      </w:r>
+      <w:r>
+        <w:t>DETECTING OPENGL AND GLSL ERRORS</w:t>
       </w:r>
     </w:p>
     <w:p>
@@ -657,10 +1188,10 @@
         <w:pStyle w:val="Heading2"/>
       </w:pPr>
       <w:r>
-        <w:t xml:space="preserve">2.2. </w:t>
-      </w:r>
-      <w:r>
-        <w:t>DETECTING OPENGL AND GLSL ERRORS</w:t>
+        <w:t xml:space="preserve">2.3. </w:t>
+      </w:r>
+      <w:r>
+        <w:t>READING GLSL SOURCE CODE FROM FILES</w:t>
       </w:r>
     </w:p>
     <w:p>
@@ -668,10 +1199,10 @@
         <w:pStyle w:val="Heading2"/>
       </w:pPr>
       <w:r>
-        <w:t xml:space="preserve">2.3. </w:t>
-      </w:r>
-      <w:r>
-        <w:t>READING GLSL SOURCE CODE FROM FILES</w:t>
+        <w:t xml:space="preserve">2.4. </w:t>
+      </w:r>
+      <w:r>
+        <w:t>BUILDING OBJECTS FROM VERTICES</w:t>
       </w:r>
     </w:p>
     <w:p>
@@ -679,10 +1210,21 @@
         <w:pStyle w:val="Heading2"/>
       </w:pPr>
       <w:r>
-        <w:t xml:space="preserve">2.4. </w:t>
-      </w:r>
-      <w:r>
-        <w:t>BUILDING OBJECTS FROM VERTICES</w:t>
+        <w:t xml:space="preserve">2.5. </w:t>
+      </w:r>
+      <w:r>
+        <w:t>ANIMATING A SCENE</w:t>
+      </w:r>
+    </w:p>
+    <w:p>
+      <w:pPr>
+        <w:pStyle w:val="Heading1"/>
+      </w:pPr>
+      <w:r>
+        <w:t xml:space="preserve">Chapter 3: </w:t>
+      </w:r>
+      <w:r>
+        <w:t>Mathematical Foundations</w:t>
       </w:r>
     </w:p>
     <w:p>
@@ -690,21 +1232,10 @@
         <w:pStyle w:val="Heading2"/>
       </w:pPr>
       <w:r>
-        <w:t xml:space="preserve">2.5. </w:t>
-      </w:r>
-      <w:r>
-        <w:t>ANIMATING A SCENE</w:t>
-      </w:r>
-    </w:p>
-    <w:p>
-      <w:pPr>
-        <w:pStyle w:val="Heading1"/>
-      </w:pPr>
-      <w:r>
-        <w:t xml:space="preserve">Chapter 3: </w:t>
-      </w:r>
-      <w:r>
-        <w:t>Mathematical Foundations</w:t>
+        <w:t>3.1. 3</w:t>
+      </w:r>
+      <w:r>
+        <w:t>D COORDINATE SYSTEMS</w:t>
       </w:r>
     </w:p>
     <w:p>
@@ -712,10 +1243,31 @@
         <w:pStyle w:val="Heading2"/>
       </w:pPr>
       <w:r>
-        <w:t>3.1. 3</w:t>
-      </w:r>
-      <w:r>
-        <w:t>D COORDINATE SYSTEMS</w:t>
+        <w:t>3.2. POINTS</w:t>
+      </w:r>
+    </w:p>
+    <w:p>
+      <w:r>
+        <w:t>- Điểm 3D thường xác định dưới dạng x, y, z sử dụng trong tọa độ (x, y, z)</w:t>
+      </w:r>
+    </w:p>
+    <w:p>
+      <w:r>
+        <w:t xml:space="preserve">- Tuy nhiên để dễ dàng tính toán thì sử dụng tọa độ </w:t>
+      </w:r>
+      <w:r>
+        <w:t>Homogeneous</w:t>
+      </w:r>
+      <w:r>
+        <w:t xml:space="preserve"> (Tọa độ đồng nhất, thêm 1 chiều có giá trị bằng 1). VD: (2, 8, 3) thì sẽ thành (2, 8, 3, 1).</w:t>
+      </w:r>
+    </w:p>
+    <w:p>
+      <w:r>
+        <w:t>- Trong GLSL sử dụng vec4 để biểu diễn điểm.</w:t>
+      </w:r>
+      <w:r>
+        <w:t xml:space="preserve"> JOML là Vector3f và Vetor4f.</w:t>
       </w:r>
     </w:p>
     <w:p>
@@ -723,38 +1275,6 @@
         <w:pStyle w:val="Heading2"/>
       </w:pPr>
       <w:r>
-        <w:t>3.2. POINTS</w:t>
-      </w:r>
-    </w:p>
-    <w:p>
-      <w:r>
-        <w:t>- Điểm 3D thường xác định dưới dạng x, y, z sử dụng trong tọa độ (x, y, z)</w:t>
-      </w:r>
-    </w:p>
-    <w:p>
-      <w:r>
-        <w:t xml:space="preserve">- Tuy nhiên để dễ dàng tính toán thì sử dụng tọa độ </w:t>
-      </w:r>
-      <w:r>
-        <w:t>Homogeneous</w:t>
-      </w:r>
-      <w:r>
-        <w:t xml:space="preserve"> (Tọa độ đồng nhất, thêm 1 chiều có giá trị bằng 1). VD: (2, 8, 3) thì sẽ thành (2, 8, 3, 1).</w:t>
-      </w:r>
-    </w:p>
-    <w:p>
-      <w:r>
-        <w:t>- Trong GLSL sử dụng vec4 để biểu diễn điểm.</w:t>
-      </w:r>
-      <w:r>
-        <w:t xml:space="preserve"> JOML là Vector3f và Vetor4f.</w:t>
-      </w:r>
-    </w:p>
-    <w:p>
-      <w:pPr>
-        <w:pStyle w:val="Heading2"/>
-      </w:pPr>
-      <w:r>
         <w:t xml:space="preserve">3.3. </w:t>
       </w:r>
       <w:r>
@@ -774,7 +1294,6 @@
         <w:rPr>
           <w:noProof/>
         </w:rPr>
-        <w:lastRenderedPageBreak/>
         <w:drawing>
           <wp:inline distT="0" distB="0" distL="0" distR="0" wp14:anchorId="777E244D" wp14:editId="6776A651">
             <wp:extent cx="1150720" cy="914479"/>
@@ -791,7 +1310,7 @@
                     <pic:cNvPicPr/>
                   </pic:nvPicPr>
                   <pic:blipFill>
-                    <a:blip r:embed="rId12"/>
+                    <a:blip r:embed="rId18"/>
                     <a:stretch>
                       <a:fillRect/>
                     </a:stretch>
@@ -848,7 +1367,7 @@
                     <pic:cNvPicPr/>
                   </pic:nvPicPr>
                   <pic:blipFill>
-                    <a:blip r:embed="rId13"/>
+                    <a:blip r:embed="rId19"/>
                     <a:stretch>
                       <a:fillRect/>
                     </a:stretch>
@@ -907,7 +1426,7 @@
                     <pic:cNvPicPr/>
                   </pic:nvPicPr>
                   <pic:blipFill>
-                    <a:blip r:embed="rId14"/>
+                    <a:blip r:embed="rId20"/>
                     <a:stretch>
                       <a:fillRect/>
                     </a:stretch>
@@ -950,6 +1469,7 @@
         <w:rPr>
           <w:noProof/>
         </w:rPr>
+        <w:lastRenderedPageBreak/>
         <w:drawing>
           <wp:inline distT="0" distB="0" distL="0" distR="0" wp14:anchorId="5A5BE1CE" wp14:editId="7DFE9470">
             <wp:extent cx="5943600" cy="3688715"/>
@@ -966,7 +1486,7 @@
                     <pic:cNvPicPr/>
                   </pic:nvPicPr>
                   <pic:blipFill>
-                    <a:blip r:embed="rId15"/>
+                    <a:blip r:embed="rId21"/>
                     <a:stretch>
                       <a:fillRect/>
                     </a:stretch>
@@ -1033,7 +1553,7 @@
                     <pic:cNvPicPr/>
                   </pic:nvPicPr>
                   <pic:blipFill>
-                    <a:blip r:embed="rId16"/>
+                    <a:blip r:embed="rId22"/>
                     <a:stretch>
                       <a:fillRect/>
                     </a:stretch>
@@ -1059,7 +1579,6 @@
         <w:pStyle w:val="Heading2"/>
       </w:pPr>
       <w:r>
-        <w:lastRenderedPageBreak/>
         <w:t xml:space="preserve">3.4. </w:t>
       </w:r>
       <w:r>
@@ -1163,7 +1682,7 @@
                     <pic:cNvPicPr/>
                   </pic:nvPicPr>
                   <pic:blipFill>
-                    <a:blip r:embed="rId17"/>
+                    <a:blip r:embed="rId23"/>
                     <a:stretch>
                       <a:fillRect/>
                     </a:stretch>
@@ -1189,6 +1708,7 @@
         <w:pStyle w:val="Heading3"/>
       </w:pPr>
       <w:r>
+        <w:lastRenderedPageBreak/>
         <w:t>3.4.2 Scaling</w:t>
       </w:r>
     </w:p>
@@ -1216,7 +1736,7 @@
                     <pic:cNvPicPr/>
                   </pic:nvPicPr>
                   <pic:blipFill>
-                    <a:blip r:embed="rId18"/>
+                    <a:blip r:embed="rId24"/>
                     <a:stretch>
                       <a:fillRect/>
                     </a:stretch>
@@ -1261,7 +1781,7 @@
                     <pic:cNvPicPr/>
                   </pic:nvPicPr>
                   <pic:blipFill>
-                    <a:blip r:embed="rId19"/>
+                    <a:blip r:embed="rId25"/>
                     <a:stretch>
                       <a:fillRect/>
                     </a:stretch>
@@ -1292,7 +1812,6 @@
         <w:pStyle w:val="Heading3"/>
       </w:pPr>
       <w:r>
-        <w:lastRenderedPageBreak/>
         <w:t>3.4.3 Rotation</w:t>
       </w:r>
     </w:p>
@@ -1320,7 +1839,7 @@
                     <pic:cNvPicPr/>
                   </pic:nvPicPr>
                   <pic:blipFill>
-                    <a:blip r:embed="rId20"/>
+                    <a:blip r:embed="rId26"/>
                     <a:stretch>
                       <a:fillRect/>
                     </a:stretch>
@@ -1354,6 +1873,7 @@
         <w:rPr>
           <w:noProof/>
         </w:rPr>
+        <w:lastRenderedPageBreak/>
         <w:drawing>
           <wp:inline distT="0" distB="0" distL="0" distR="0" wp14:anchorId="27CA9691" wp14:editId="05E892C5">
             <wp:extent cx="3455308" cy="2472690"/>
@@ -1370,7 +1890,7 @@
                     <pic:cNvPicPr/>
                   </pic:nvPicPr>
                   <pic:blipFill>
-                    <a:blip r:embed="rId21"/>
+                    <a:blip r:embed="rId27"/>
                     <a:stretch>
                       <a:fillRect/>
                     </a:stretch>
@@ -1420,7 +1940,7 @@
                     <pic:cNvPicPr/>
                   </pic:nvPicPr>
                   <pic:blipFill>
-                    <a:blip r:embed="rId22"/>
+                    <a:blip r:embed="rId28"/>
                     <a:stretch>
                       <a:fillRect/>
                     </a:stretch>
@@ -1446,36 +1966,36 @@
         <w:pStyle w:val="Heading3"/>
       </w:pPr>
       <w:r>
+        <w:t xml:space="preserve">3.4.4 </w:t>
+      </w:r>
+      <w:r>
+        <w:t>Homogeneous Coordinates</w:t>
+      </w:r>
+    </w:p>
+    <w:p>
+      <w:r>
+        <w:t>- Thêm chiều thứ 4 (w = 1)</w:t>
+      </w:r>
+    </w:p>
+    <w:p>
+      <w:r>
+        <w:t>- Ma trận 4x4 rất phổ biến trong đồ họa máy tính</w:t>
+      </w:r>
+    </w:p>
+    <w:p>
+      <w:r>
+        <w:t>- Hàng cuối cùng luôn là 0 0 0 1</w:t>
+      </w:r>
+    </w:p>
+    <w:p>
+      <w:pPr>
+        <w:jc w:val="center"/>
+      </w:pPr>
+      <w:r>
+        <w:rPr>
+          <w:noProof/>
+        </w:rPr>
         <w:lastRenderedPageBreak/>
-        <w:t xml:space="preserve">3.4.4 </w:t>
-      </w:r>
-      <w:r>
-        <w:t>Homogeneous Coordinates</w:t>
-      </w:r>
-    </w:p>
-    <w:p>
-      <w:r>
-        <w:t>- Thêm chiều thứ 4 (w = 1)</w:t>
-      </w:r>
-    </w:p>
-    <w:p>
-      <w:r>
-        <w:t>- Ma trận 4x4 rất phổ biến trong đồ họa máy tính</w:t>
-      </w:r>
-    </w:p>
-    <w:p>
-      <w:r>
-        <w:t>- Hàng cuối cùng luôn là 0 0 0 1</w:t>
-      </w:r>
-    </w:p>
-    <w:p>
-      <w:pPr>
-        <w:jc w:val="center"/>
-      </w:pPr>
-      <w:r>
-        <w:rPr>
-          <w:noProof/>
-        </w:rPr>
         <w:drawing>
           <wp:inline distT="0" distB="0" distL="0" distR="0" wp14:anchorId="3091864C" wp14:editId="48800911">
             <wp:extent cx="3535680" cy="1238083"/>
@@ -1492,7 +2012,7 @@
                     <pic:cNvPicPr/>
                   </pic:nvPicPr>
                   <pic:blipFill>
-                    <a:blip r:embed="rId23"/>
+                    <a:blip r:embed="rId29"/>
                     <a:stretch>
                       <a:fillRect/>
                     </a:stretch>
@@ -1589,7 +2109,7 @@
                     <pic:cNvPicPr/>
                   </pic:nvPicPr>
                   <pic:blipFill>
-                    <a:blip r:embed="rId24"/>
+                    <a:blip r:embed="rId30"/>
                     <a:stretch>
                       <a:fillRect/>
                     </a:stretch>
@@ -1647,7 +2167,7 @@
                     <pic:cNvPicPr/>
                   </pic:nvPicPr>
                   <pic:blipFill>
-                    <a:blip r:embed="rId25"/>
+                    <a:blip r:embed="rId31"/>
                     <a:stretch>
                       <a:fillRect/>
                     </a:stretch>
@@ -1687,7 +2207,7 @@
                     <pic:cNvPicPr/>
                   </pic:nvPicPr>
                   <pic:blipFill>
-                    <a:blip r:embed="rId26"/>
+                    <a:blip r:embed="rId32"/>
                     <a:stretch>
                       <a:fillRect/>
                     </a:stretch>
@@ -1754,7 +2274,7 @@
                     <pic:cNvPicPr/>
                   </pic:nvPicPr>
                   <pic:blipFill>
-                    <a:blip r:embed="rId27"/>
+                    <a:blip r:embed="rId33"/>
                     <a:stretch>
                       <a:fillRect/>
                     </a:stretch>
@@ -1799,7 +2319,7 @@
                     <pic:cNvPicPr/>
                   </pic:nvPicPr>
                   <pic:blipFill>
-                    <a:blip r:embed="rId28"/>
+                    <a:blip r:embed="rId34"/>
                     <a:stretch>
                       <a:fillRect/>
                     </a:stretch>
@@ -2070,7 +2590,7 @@
                     <pic:cNvPicPr/>
                   </pic:nvPicPr>
                   <pic:blipFill>
-                    <a:blip r:embed="rId29"/>
+                    <a:blip r:embed="rId35"/>
                     <a:stretch>
                       <a:fillRect/>
                     </a:stretch>
@@ -2346,7 +2866,7 @@
                     <pic:cNvPicPr/>
                   </pic:nvPicPr>
                   <pic:blipFill>
-                    <a:blip r:embed="rId30"/>
+                    <a:blip r:embed="rId36"/>
                     <a:stretch>
                       <a:fillRect/>
                     </a:stretch>
@@ -2392,7 +2912,7 @@
                     <pic:cNvPicPr/>
                   </pic:nvPicPr>
                   <pic:blipFill>
-                    <a:blip r:embed="rId31"/>
+                    <a:blip r:embed="rId37"/>
                     <a:stretch>
                       <a:fillRect/>
                     </a:stretch>
@@ -2744,7 +3264,7 @@
                     <pic:cNvPicPr/>
                   </pic:nvPicPr>
                   <pic:blipFill>
-                    <a:blip r:embed="rId32"/>
+                    <a:blip r:embed="rId38"/>
                     <a:stretch>
                       <a:fillRect/>
                     </a:stretch>
@@ -2994,7 +3514,7 @@
                     <pic:cNvPicPr/>
                   </pic:nvPicPr>
                   <pic:blipFill>
-                    <a:blip r:embed="rId33"/>
+                    <a:blip r:embed="rId39"/>
                     <a:stretch>
                       <a:fillRect/>
                     </a:stretch>
@@ -3047,7 +3567,7 @@
                     <pic:cNvPicPr/>
                   </pic:nvPicPr>
                   <pic:blipFill>
-                    <a:blip r:embed="rId34"/>
+                    <a:blip r:embed="rId40"/>
                     <a:stretch>
                       <a:fillRect/>
                     </a:stretch>
@@ -3126,7 +3646,7 @@
                     <pic:cNvPicPr/>
                   </pic:nvPicPr>
                   <pic:blipFill>
-                    <a:blip r:embed="rId35"/>
+                    <a:blip r:embed="rId41"/>
                     <a:stretch>
                       <a:fillRect/>
                     </a:stretch>
@@ -3168,7 +3688,7 @@
                     <pic:cNvPicPr/>
                   </pic:nvPicPr>
                   <pic:blipFill>
-                    <a:blip r:embed="rId36"/>
+                    <a:blip r:embed="rId42"/>
                     <a:stretch>
                       <a:fillRect/>
                     </a:stretch>
@@ -3232,7 +3752,7 @@
                     <pic:cNvPicPr/>
                   </pic:nvPicPr>
                   <pic:blipFill>
-                    <a:blip r:embed="rId37"/>
+                    <a:blip r:embed="rId43"/>
                     <a:stretch>
                       <a:fillRect/>
                     </a:stretch>
@@ -4858,6 +5378,95 @@
     </w:lvl>
   </w:abstractNum>
   <w:abstractNum w:abstractNumId="8" w15:restartNumberingAfterBreak="0">
+    <w:nsid w:val="2C561F75"/>
+    <w:multiLevelType w:val="hybridMultilevel"/>
+    <w:tmpl w:val="B4C47112"/>
+    <w:lvl w:ilvl="0" w:tplc="1480D526">
+      <w:start w:val="1"/>
+      <w:numFmt w:val="decimal"/>
+      <w:lvlText w:val="%1."/>
+      <w:lvlJc w:val="left"/>
+      <w:pPr>
+        <w:ind w:left="426" w:hanging="360"/>
+      </w:pPr>
+      <w:rPr>
+        <w:rFonts w:hint="default"/>
+      </w:rPr>
+    </w:lvl>
+    <w:lvl w:ilvl="1" w:tplc="04090019" w:tentative="1">
+      <w:start w:val="1"/>
+      <w:numFmt w:val="lowerLetter"/>
+      <w:lvlText w:val="%2."/>
+      <w:lvlJc w:val="left"/>
+      <w:pPr>
+        <w:ind w:left="1146" w:hanging="360"/>
+      </w:pPr>
+    </w:lvl>
+    <w:lvl w:ilvl="2" w:tplc="0409001B" w:tentative="1">
+      <w:start w:val="1"/>
+      <w:numFmt w:val="lowerRoman"/>
+      <w:lvlText w:val="%3."/>
+      <w:lvlJc w:val="right"/>
+      <w:pPr>
+        <w:ind w:left="1866" w:hanging="180"/>
+      </w:pPr>
+    </w:lvl>
+    <w:lvl w:ilvl="3" w:tplc="0409000F" w:tentative="1">
+      <w:start w:val="1"/>
+      <w:numFmt w:val="decimal"/>
+      <w:lvlText w:val="%4."/>
+      <w:lvlJc w:val="left"/>
+      <w:pPr>
+        <w:ind w:left="2586" w:hanging="360"/>
+      </w:pPr>
+    </w:lvl>
+    <w:lvl w:ilvl="4" w:tplc="04090019" w:tentative="1">
+      <w:start w:val="1"/>
+      <w:numFmt w:val="lowerLetter"/>
+      <w:lvlText w:val="%5."/>
+      <w:lvlJc w:val="left"/>
+      <w:pPr>
+        <w:ind w:left="3306" w:hanging="360"/>
+      </w:pPr>
+    </w:lvl>
+    <w:lvl w:ilvl="5" w:tplc="0409001B" w:tentative="1">
+      <w:start w:val="1"/>
+      <w:numFmt w:val="lowerRoman"/>
+      <w:lvlText w:val="%6."/>
+      <w:lvlJc w:val="right"/>
+      <w:pPr>
+        <w:ind w:left="4026" w:hanging="180"/>
+      </w:pPr>
+    </w:lvl>
+    <w:lvl w:ilvl="6" w:tplc="0409000F" w:tentative="1">
+      <w:start w:val="1"/>
+      <w:numFmt w:val="decimal"/>
+      <w:lvlText w:val="%7."/>
+      <w:lvlJc w:val="left"/>
+      <w:pPr>
+        <w:ind w:left="4746" w:hanging="360"/>
+      </w:pPr>
+    </w:lvl>
+    <w:lvl w:ilvl="7" w:tplc="04090019" w:tentative="1">
+      <w:start w:val="1"/>
+      <w:numFmt w:val="lowerLetter"/>
+      <w:lvlText w:val="%8."/>
+      <w:lvlJc w:val="left"/>
+      <w:pPr>
+        <w:ind w:left="5466" w:hanging="360"/>
+      </w:pPr>
+    </w:lvl>
+    <w:lvl w:ilvl="8" w:tplc="0409001B" w:tentative="1">
+      <w:start w:val="1"/>
+      <w:numFmt w:val="lowerRoman"/>
+      <w:lvlText w:val="%9."/>
+      <w:lvlJc w:val="right"/>
+      <w:pPr>
+        <w:ind w:left="6186" w:hanging="180"/>
+      </w:pPr>
+    </w:lvl>
+  </w:abstractNum>
+  <w:abstractNum w:abstractNumId="9" w15:restartNumberingAfterBreak="0">
     <w:nsid w:val="2F377C12"/>
     <w:multiLevelType w:val="multilevel"/>
     <w:tmpl w:val="4A02AA7E"/>
@@ -5006,7 +5615,7 @@
       </w:rPr>
     </w:lvl>
   </w:abstractNum>
-  <w:abstractNum w:abstractNumId="9" w15:restartNumberingAfterBreak="0">
+  <w:abstractNum w:abstractNumId="10" w15:restartNumberingAfterBreak="0">
     <w:nsid w:val="34C100B0"/>
     <w:multiLevelType w:val="multilevel"/>
     <w:tmpl w:val="2EA01496"/>
@@ -5155,7 +5764,7 @@
       </w:rPr>
     </w:lvl>
   </w:abstractNum>
-  <w:abstractNum w:abstractNumId="10" w15:restartNumberingAfterBreak="0">
+  <w:abstractNum w:abstractNumId="11" w15:restartNumberingAfterBreak="0">
     <w:nsid w:val="43252A3B"/>
     <w:multiLevelType w:val="multilevel"/>
     <w:tmpl w:val="C8D4E6C8"/>
@@ -5304,7 +5913,7 @@
       </w:rPr>
     </w:lvl>
   </w:abstractNum>
-  <w:abstractNum w:abstractNumId="11" w15:restartNumberingAfterBreak="0">
+  <w:abstractNum w:abstractNumId="12" w15:restartNumberingAfterBreak="0">
     <w:nsid w:val="433753EF"/>
     <w:multiLevelType w:val="hybridMultilevel"/>
     <w:tmpl w:val="6C9AB8DE"/>
@@ -5393,7 +6002,7 @@
       </w:pPr>
     </w:lvl>
   </w:abstractNum>
-  <w:abstractNum w:abstractNumId="12" w15:restartNumberingAfterBreak="0">
+  <w:abstractNum w:abstractNumId="13" w15:restartNumberingAfterBreak="0">
     <w:nsid w:val="46F86423"/>
     <w:multiLevelType w:val="hybridMultilevel"/>
     <w:tmpl w:val="81287C4C"/>
@@ -5506,7 +6115,7 @@
       </w:rPr>
     </w:lvl>
   </w:abstractNum>
-  <w:abstractNum w:abstractNumId="13" w15:restartNumberingAfterBreak="0">
+  <w:abstractNum w:abstractNumId="14" w15:restartNumberingAfterBreak="0">
     <w:nsid w:val="4EB0059F"/>
     <w:multiLevelType w:val="multilevel"/>
     <w:tmpl w:val="89A034AA"/>
@@ -5655,7 +6264,7 @@
       </w:rPr>
     </w:lvl>
   </w:abstractNum>
-  <w:abstractNum w:abstractNumId="14" w15:restartNumberingAfterBreak="0">
+  <w:abstractNum w:abstractNumId="15" w15:restartNumberingAfterBreak="0">
     <w:nsid w:val="52E560F5"/>
     <w:multiLevelType w:val="hybridMultilevel"/>
     <w:tmpl w:val="DF6CCEE4"/>
@@ -5767,7 +6376,7 @@
       </w:rPr>
     </w:lvl>
   </w:abstractNum>
-  <w:abstractNum w:abstractNumId="15" w15:restartNumberingAfterBreak="0">
+  <w:abstractNum w:abstractNumId="16" w15:restartNumberingAfterBreak="0">
     <w:nsid w:val="593D3975"/>
     <w:multiLevelType w:val="hybridMultilevel"/>
     <w:tmpl w:val="AD1C934A"/>
@@ -5880,7 +6489,7 @@
       </w:rPr>
     </w:lvl>
   </w:abstractNum>
-  <w:abstractNum w:abstractNumId="16" w15:restartNumberingAfterBreak="0">
+  <w:abstractNum w:abstractNumId="17" w15:restartNumberingAfterBreak="0">
     <w:nsid w:val="6820616B"/>
     <w:multiLevelType w:val="multilevel"/>
     <w:tmpl w:val="1F94D2FA"/>
@@ -6029,7 +6638,7 @@
       </w:rPr>
     </w:lvl>
   </w:abstractNum>
-  <w:abstractNum w:abstractNumId="17" w15:restartNumberingAfterBreak="0">
+  <w:abstractNum w:abstractNumId="18" w15:restartNumberingAfterBreak="0">
     <w:nsid w:val="6A6C0307"/>
     <w:multiLevelType w:val="hybridMultilevel"/>
     <w:tmpl w:val="C5F85AD8"/>
@@ -6142,7 +6751,7 @@
       </w:rPr>
     </w:lvl>
   </w:abstractNum>
-  <w:abstractNum w:abstractNumId="18" w15:restartNumberingAfterBreak="0">
+  <w:abstractNum w:abstractNumId="19" w15:restartNumberingAfterBreak="0">
     <w:nsid w:val="6BE9110E"/>
     <w:multiLevelType w:val="multilevel"/>
     <w:tmpl w:val="0D98D448"/>
@@ -6263,7 +6872,7 @@
       </w:pPr>
     </w:lvl>
   </w:abstractNum>
-  <w:abstractNum w:abstractNumId="19" w15:restartNumberingAfterBreak="0">
+  <w:abstractNum w:abstractNumId="20" w15:restartNumberingAfterBreak="0">
     <w:nsid w:val="74275277"/>
     <w:multiLevelType w:val="multilevel"/>
     <w:tmpl w:val="B908E332"/>
@@ -6412,7 +7021,7 @@
       </w:rPr>
     </w:lvl>
   </w:abstractNum>
-  <w:abstractNum w:abstractNumId="20" w15:restartNumberingAfterBreak="0">
+  <w:abstractNum w:abstractNumId="21" w15:restartNumberingAfterBreak="0">
     <w:nsid w:val="793121D1"/>
     <w:multiLevelType w:val="multilevel"/>
     <w:tmpl w:val="0E2E74A2"/>
@@ -6561,7 +7170,7 @@
       </w:rPr>
     </w:lvl>
   </w:abstractNum>
-  <w:abstractNum w:abstractNumId="21" w15:restartNumberingAfterBreak="0">
+  <w:abstractNum w:abstractNumId="22" w15:restartNumberingAfterBreak="0">
     <w:nsid w:val="7A4749E5"/>
     <w:multiLevelType w:val="multilevel"/>
     <w:tmpl w:val="EF8A44B8"/>
@@ -6686,16 +7295,16 @@
     <w:abstractNumId w:val="2"/>
   </w:num>
   <w:num w:numId="2" w16cid:durableId="829177400">
-    <w:abstractNumId w:val="12"/>
+    <w:abstractNumId w:val="13"/>
   </w:num>
   <w:num w:numId="3" w16cid:durableId="833228542">
+    <w:abstractNumId w:val="16"/>
+  </w:num>
+  <w:num w:numId="4" w16cid:durableId="1768425964">
     <w:abstractNumId w:val="15"/>
   </w:num>
-  <w:num w:numId="4" w16cid:durableId="1768425964">
-    <w:abstractNumId w:val="14"/>
-  </w:num>
   <w:num w:numId="5" w16cid:durableId="566918141">
-    <w:abstractNumId w:val="17"/>
+    <w:abstractNumId w:val="18"/>
   </w:num>
   <w:num w:numId="6" w16cid:durableId="616721658">
     <w:abstractNumId w:val="4"/>
@@ -6704,7 +7313,7 @@
     <w:abstractNumId w:val="1"/>
   </w:num>
   <w:num w:numId="8" w16cid:durableId="150222411">
-    <w:abstractNumId w:val="8"/>
+    <w:abstractNumId w:val="9"/>
   </w:num>
   <w:num w:numId="9" w16cid:durableId="1498498040">
     <w:abstractNumId w:val="6"/>
@@ -6719,37 +7328,37 @@
     <w:abstractNumId w:val="3"/>
   </w:num>
   <w:num w:numId="13" w16cid:durableId="1907522241">
-    <w:abstractNumId w:val="13"/>
+    <w:abstractNumId w:val="14"/>
   </w:num>
   <w:num w:numId="14" w16cid:durableId="989140377">
     <w:abstractNumId w:val="0"/>
   </w:num>
   <w:num w:numId="15" w16cid:durableId="81463388">
+    <w:abstractNumId w:val="11"/>
+  </w:num>
+  <w:num w:numId="16" w16cid:durableId="110588880">
+    <w:abstractNumId w:val="12"/>
+  </w:num>
+  <w:num w:numId="17" w16cid:durableId="1649505955">
+    <w:abstractNumId w:val="22"/>
+  </w:num>
+  <w:num w:numId="18" w16cid:durableId="1829009216">
+    <w:abstractNumId w:val="21"/>
+  </w:num>
+  <w:num w:numId="19" w16cid:durableId="227963974">
     <w:abstractNumId w:val="10"/>
   </w:num>
-  <w:num w:numId="16" w16cid:durableId="110588880">
-    <w:abstractNumId w:val="11"/>
+  <w:num w:numId="20" w16cid:durableId="891573800">
+    <w:abstractNumId w:val="17"/>
   </w:num>
-  <w:num w:numId="17" w16cid:durableId="1649505955">
-    <w:abstractNumId w:val="21"/>
-  </w:num>
-  <w:num w:numId="18" w16cid:durableId="1829009216">
+  <w:num w:numId="21" w16cid:durableId="963654672">
     <w:abstractNumId w:val="20"/>
   </w:num>
-  <w:num w:numId="19" w16cid:durableId="227963974">
-    <w:abstractNumId w:val="9"/>
-  </w:num>
-  <w:num w:numId="20" w16cid:durableId="891573800">
-    <w:abstractNumId w:val="16"/>
-  </w:num>
-  <w:num w:numId="21" w16cid:durableId="963654672">
+  <w:num w:numId="22" w16cid:durableId="1076903059">
     <w:abstractNumId w:val="19"/>
   </w:num>
-  <w:num w:numId="22" w16cid:durableId="1076903059">
-    <w:abstractNumId w:val="18"/>
-  </w:num>
   <w:num w:numId="23" w16cid:durableId="492574183">
-    <w:abstractNumId w:val="18"/>
+    <w:abstractNumId w:val="19"/>
     <w:lvlOverride w:ilvl="2">
       <w:lvl w:ilvl="2">
         <w:numFmt w:val="decimal"/>
@@ -6757,6 +7366,9 @@
         <w:lvlJc w:val="left"/>
       </w:lvl>
     </w:lvlOverride>
+  </w:num>
+  <w:num w:numId="24" w16cid:durableId="333998520">
+    <w:abstractNumId w:val="8"/>
   </w:num>
 </w:numbering>
 </file>
@@ -7259,7 +7871,6 @@
   <w:style w:type="character" w:default="1" w:styleId="DefaultParagraphFont">
     <w:name w:val="Default Paragraph Font"/>
     <w:uiPriority w:val="1"/>
-    <w:semiHidden/>
     <w:unhideWhenUsed/>
   </w:style>
   <w:style w:type="table" w:default="1" w:styleId="TableNormal">

</xml_diff>